<commit_message>
converted figures to .tif
</commit_message>
<xml_diff>
--- a/6_Figures/Summary_statistics.docx
+++ b/6_Figures/Summary_statistics.docx
@@ -9,6 +9,7 @@
     </w:p>
     <w:p/>
     <w:p>
+      <w:bookmarkStart w:id="0" w:name="_Hlk161218022"/>
       <w:r>
         <w:t>Table 1. Summary statistics.</w:t>
       </w:r>
@@ -313,16 +314,10 @@
           </w:tcPr>
           <w:p>
             <w:r>
-              <w:rPr>
-                <w:i/>
-                <w:iCs/>
-              </w:rPr>
               <w:t>V</w:t>
             </w:r>
             <w:r>
               <w:rPr>
-                <w:i/>
-                <w:iCs/>
                 <w:vertAlign w:val="subscript"/>
               </w:rPr>
               <w:t>cmax</w:t>
@@ -596,16 +591,10 @@
           </w:tcPr>
           <w:p>
             <w:r>
-              <w:rPr>
-                <w:i/>
-                <w:iCs/>
-              </w:rPr>
               <w:t>J</w:t>
             </w:r>
             <w:r>
               <w:rPr>
-                <w:i/>
-                <w:iCs/>
                 <w:vertAlign w:val="subscript"/>
               </w:rPr>
               <w:t>max</w:t>
@@ -922,16 +911,10 @@
           </w:tcPr>
           <w:p>
             <w:r>
-              <w:rPr>
-                <w:i/>
-                <w:iCs/>
-              </w:rPr>
               <w:t>V</w:t>
             </w:r>
             <w:r>
               <w:rPr>
-                <w:i/>
-                <w:iCs/>
                 <w:vertAlign w:val="subscript"/>
               </w:rPr>
               <w:t>cmax</w:t>
@@ -1218,16 +1201,10 @@
           </w:tcPr>
           <w:p>
             <w:r>
-              <w:rPr>
-                <w:i/>
-                <w:iCs/>
-              </w:rPr>
               <w:t>J</w:t>
             </w:r>
             <w:r>
               <w:rPr>
-                <w:i/>
-                <w:iCs/>
                 <w:vertAlign w:val="subscript"/>
               </w:rPr>
               <w:t>max</w:t>
@@ -1556,23 +1533,11 @@
             </w:tcBorders>
           </w:tcPr>
           <w:p>
-            <w:pPr>
-              <w:rPr>
-                <w:i/>
-                <w:iCs/>
-              </w:rPr>
-            </w:pPr>
-            <w:r>
-              <w:rPr>
-                <w:i/>
-                <w:iCs/>
-              </w:rPr>
+            <w:r>
               <w:t>V</w:t>
             </w:r>
             <w:r>
               <w:rPr>
-                <w:i/>
-                <w:iCs/>
                 <w:vertAlign w:val="subscript"/>
               </w:rPr>
               <w:t>cmax</w:t>
@@ -1858,16 +1823,10 @@
           </w:tcPr>
           <w:p>
             <w:r>
-              <w:rPr>
-                <w:i/>
-                <w:iCs/>
-              </w:rPr>
               <w:t>J</w:t>
             </w:r>
             <w:r>
               <w:rPr>
-                <w:i/>
-                <w:iCs/>
                 <w:vertAlign w:val="subscript"/>
               </w:rPr>
               <w:t>max</w:t>
@@ -2222,16 +2181,10 @@
               </w:rPr>
             </w:pPr>
             <w:r>
-              <w:rPr>
-                <w:i/>
-                <w:iCs/>
-              </w:rPr>
               <w:t>V</w:t>
             </w:r>
             <w:r>
               <w:rPr>
-                <w:i/>
-                <w:iCs/>
                 <w:vertAlign w:val="subscript"/>
               </w:rPr>
               <w:t>cmax</w:t>
@@ -2504,22 +2457,14 @@
           <w:p>
             <w:pPr>
               <w:rPr>
-                <w:i/>
-                <w:iCs/>
                 <w:vertAlign w:val="subscript"/>
               </w:rPr>
             </w:pPr>
             <w:r>
-              <w:rPr>
-                <w:i/>
-                <w:iCs/>
-              </w:rPr>
               <w:t>J</w:t>
             </w:r>
             <w:r>
               <w:rPr>
-                <w:i/>
-                <w:iCs/>
                 <w:vertAlign w:val="subscript"/>
               </w:rPr>
               <w:t>max</w:t>
@@ -2763,6 +2708,7 @@
           </w:p>
         </w:tc>
       </w:tr>
+      <w:bookmarkEnd w:id="0"/>
     </w:tbl>
     <w:p/>
     <w:p>
@@ -2814,6 +2760,7 @@
     </w:p>
     <w:p/>
     <w:p>
+      <w:bookmarkStart w:id="1" w:name="_Hlk161218705"/>
       <w:r>
         <w:t xml:space="preserve">Table </w:t>
       </w:r>
@@ -3579,10 +3526,6 @@
               <w:jc w:val="center"/>
             </w:pPr>
             <w:r>
-              <w:rPr>
-                <w:i/>
-                <w:iCs/>
-              </w:rPr>
               <w:t>-1.88</w:t>
             </w:r>
           </w:p>
@@ -3602,10 +3545,6 @@
               <w:jc w:val="center"/>
             </w:pPr>
             <w:r>
-              <w:rPr>
-                <w:i/>
-                <w:iCs/>
-              </w:rPr>
               <w:t>0</w:t>
             </w:r>
           </w:p>
@@ -3625,10 +3564,6 @@
               <w:jc w:val="center"/>
             </w:pPr>
             <w:r>
-              <w:rPr>
-                <w:i/>
-                <w:iCs/>
-              </w:rPr>
               <w:t>0.031*</w:t>
             </w:r>
           </w:p>
@@ -3648,10 +3583,6 @@
               <w:jc w:val="center"/>
             </w:pPr>
             <w:r>
-              <w:rPr>
-                <w:i/>
-                <w:iCs/>
-              </w:rPr>
               <w:t>0.899</w:t>
             </w:r>
           </w:p>
@@ -3671,10 +3602,6 @@
               <w:jc w:val="center"/>
             </w:pPr>
             <w:r>
-              <w:rPr>
-                <w:i/>
-                <w:iCs/>
-              </w:rPr>
               <w:t>-3.00 – -1.17</w:t>
             </w:r>
           </w:p>
@@ -3701,21 +3628,16 @@
               <w:rPr>
                 <w:b/>
                 <w:bCs/>
-              </w:rPr>
-            </w:pPr>
-            <w:r>
-              <w:rPr>
-                <w:b/>
-                <w:bCs/>
-              </w:rPr>
-              <w:t xml:space="preserve">DAT vs. SS: No </w:t>
-            </w:r>
-            <w:r>
-              <w:rPr>
-                <w:b/>
-                <w:bCs/>
-              </w:rPr>
-              <w:t>TPU</w:t>
+                <w:lang w:val="pt-BR"/>
+              </w:rPr>
+            </w:pPr>
+            <w:r>
+              <w:rPr>
+                <w:b/>
+                <w:bCs/>
+                <w:lang w:val="pt-BR"/>
+              </w:rPr>
+              <w:t>DAT vs. SS: No TPU</w:t>
             </w:r>
           </w:p>
         </w:tc>
@@ -3736,6 +3658,9 @@
           </w:tcPr>
           <w:p>
             <w:r>
+              <w:rPr>
+                <w:lang w:val="pt-BR"/>
+              </w:rPr>
               <w:t xml:space="preserve">    </w:t>
             </w:r>
             <w:r>
@@ -4983,6 +4908,7 @@
           </w:p>
         </w:tc>
       </w:tr>
+      <w:bookmarkEnd w:id="1"/>
     </w:tbl>
     <w:p/>
     <w:p>

</xml_diff>